<commit_message>
some changes in spark_basics_arch content
</commit_message>
<xml_diff>
--- a/2. Spark_Basics_Architecture.docx
+++ b/2. Spark_Basics_Architecture.docx
@@ -1165,7 +1165,7 @@
           <w:spacing w:val="0"/>
           <w:sz w:val="24"/>
         </w:rPr>
-        <w:t>Resilient Distributed Datasets (RDD)</w:t>
+        <w:t xml:space="preserve">Resilient Distributed Datasets (RDD) </w:t>
       </w:r>
     </w:p>
     <w:p>
@@ -2422,6 +2422,32 @@
         <w:spacing w:before="0" w:after="0"/>
         <w:ind w:left="720" w:right="0" w:hanging="0"/>
         <w:jc w:val="both"/>
+        <w:rPr/>
+      </w:pPr>
+      <w:r>
+        <w:rPr>
+          <w:b w:val="false"/>
+          <w:bCs w:val="false"/>
+          <w:i w:val="false"/>
+          <w:caps w:val="false"/>
+          <w:smallCaps w:val="false"/>
+          <w:color w:val="000000"/>
+          <w:spacing w:val="0"/>
+          <w:sz w:val="24"/>
+        </w:rPr>
+        <w:t>Interacts with the storage systems.</w:t>
+      </w:r>
+    </w:p>
+    <w:p>
+      <w:pPr>
+        <w:pStyle w:val="TextBody"/>
+        <w:widowControl/>
+        <w:tabs>
+          <w:tab w:val="left" w:pos="0" w:leader="none"/>
+        </w:tabs>
+        <w:spacing w:before="0" w:after="0"/>
+        <w:ind w:right="0" w:hanging="0"/>
+        <w:jc w:val="both"/>
         <w:rPr>
           <w:rFonts w:ascii="Liberation Serif" w:hAnsi="Liberation Serif"/>
           <w:b w:val="false"/>
@@ -2437,17 +2463,75 @@
         </w:rPr>
       </w:pPr>
       <w:r>
-        <w:rPr>
-          <w:b w:val="false"/>
-          <w:bCs w:val="false"/>
-          <w:i w:val="false"/>
-          <w:caps w:val="false"/>
-          <w:smallCaps w:val="false"/>
-          <w:color w:val="000000"/>
-          <w:spacing w:val="0"/>
-          <w:sz w:val="24"/>
-        </w:rPr>
-        <w:t>Interacts with the storage systems.</w:t>
+        <w:rPr/>
+      </w:r>
+    </w:p>
+    <w:p>
+      <w:pPr>
+        <w:pStyle w:val="Heading1"/>
+        <w:widowControl/>
+        <w:numPr>
+          <w:ilvl w:val="0"/>
+          <w:numId w:val="1"/>
+        </w:numPr>
+        <w:tabs>
+          <w:tab w:val="left" w:pos="0" w:leader="none"/>
+        </w:tabs>
+        <w:spacing w:before="0" w:after="0"/>
+        <w:ind w:right="0" w:hanging="0"/>
+        <w:jc w:val="both"/>
+        <w:rPr>
+          <w:rFonts w:ascii="Roboto Condensed;sans-serif" w:hAnsi="Roboto Condensed;sans-serif"/>
+          <w:b w:val="false"/>
+          <w:i w:val="false"/>
+          <w:caps w:val="false"/>
+          <w:smallCaps w:val="false"/>
+          <w:color w:val="404041"/>
+          <w:spacing w:val="0"/>
+          <w:sz w:val="42"/>
+        </w:rPr>
+      </w:pPr>
+      <w:r>
+        <w:rPr>
+          <w:rFonts w:ascii="Liberation Serif" w:hAnsi="Liberation Serif"/>
+          <w:b w:val="false"/>
+          <w:bCs w:val="false"/>
+          <w:i w:val="false"/>
+          <w:caps w:val="false"/>
+          <w:smallCaps w:val="false"/>
+          <w:color w:val="000000"/>
+          <w:spacing w:val="0"/>
+          <w:sz w:val="24"/>
+        </w:rPr>
+        <w:t>How to enable Dynamic Resource Allocation in Spark</w:t>
+      </w:r>
+    </w:p>
+    <w:p>
+      <w:pPr>
+        <w:pStyle w:val="TextBody"/>
+        <w:widowControl/>
+        <w:tabs>
+          <w:tab w:val="left" w:pos="0" w:leader="none"/>
+        </w:tabs>
+        <w:spacing w:before="0" w:after="0"/>
+        <w:ind w:right="0" w:hanging="0"/>
+        <w:jc w:val="both"/>
+        <w:rPr>
+          <w:rFonts w:ascii="Liberation Serif" w:hAnsi="Liberation Serif"/>
+          <w:b w:val="false"/>
+          <w:b w:val="false"/>
+          <w:bCs w:val="false"/>
+          <w:i w:val="false"/>
+          <w:i w:val="false"/>
+          <w:caps w:val="false"/>
+          <w:smallCaps w:val="false"/>
+          <w:color w:val="000000"/>
+          <w:spacing w:val="0"/>
+          <w:sz w:val="24"/>
+        </w:rPr>
+      </w:pPr>
+      <w:r>
+        <w:rPr/>
       </w:r>
     </w:p>
     <w:p>
@@ -2469,18 +2553,536 @@
           <w:color w:val="000000"/>
           <w:spacing w:val="0"/>
           <w:sz w:val="24"/>
-        </w:rPr>
-      </w:pPr>
-      <w:r>
-        <w:rPr>
-          <w:b w:val="false"/>
-          <w:bCs w:val="false"/>
-          <w:i w:val="false"/>
-          <w:caps w:val="false"/>
-          <w:smallCaps w:val="false"/>
-          <w:color w:val="000000"/>
-          <w:spacing w:val="0"/>
-          <w:sz w:val="24"/>
+          <w:szCs w:val="24"/>
+        </w:rPr>
+      </w:pPr>
+      <w:r>
+        <w:rPr>
+          <w:rFonts w:ascii="Liberation Serif" w:hAnsi="Liberation Serif"/>
+          <w:b w:val="false"/>
+          <w:bCs w:val="false"/>
+          <w:i w:val="false"/>
+          <w:caps w:val="false"/>
+          <w:smallCaps w:val="false"/>
+          <w:color w:val="000000"/>
+          <w:spacing w:val="0"/>
+          <w:sz w:val="24"/>
+          <w:szCs w:val="24"/>
+        </w:rPr>
+        <w:t>Dynamic allocation allows Spark to, dynamically scale the cluster resources allocated for the Spark application. When dynamic allocation is enabled, if there are backlog of pending tasks for a Spark application, it can request for new executors. When the application becomes idle, its executors are released and the same can be acquired by other spark applications. To enable Dynamic allocation for Spark, following steps could be used:</w:t>
+      </w:r>
+    </w:p>
+    <w:p>
+      <w:pPr>
+        <w:pStyle w:val="TextBody"/>
+        <w:widowControl/>
+        <w:spacing w:before="0" w:after="0"/>
+        <w:ind w:left="0" w:right="0" w:hanging="0"/>
+        <w:jc w:val="both"/>
+        <w:rPr>
+          <w:rFonts w:ascii="Liberation Serif" w:hAnsi="Liberation Serif"/>
+          <w:b w:val="false"/>
+          <w:b w:val="false"/>
+          <w:bCs w:val="false"/>
+          <w:i w:val="false"/>
+          <w:i w:val="false"/>
+          <w:caps w:val="false"/>
+          <w:smallCaps w:val="false"/>
+          <w:color w:val="000000"/>
+          <w:spacing w:val="0"/>
+          <w:sz w:val="24"/>
+          <w:szCs w:val="24"/>
+        </w:rPr>
+      </w:pPr>
+      <w:r>
+        <w:rPr>
+          <w:rFonts w:ascii="Liberation Serif" w:hAnsi="Liberation Serif"/>
+          <w:b w:val="false"/>
+          <w:bCs w:val="false"/>
+          <w:i w:val="false"/>
+          <w:caps w:val="false"/>
+          <w:smallCaps w:val="false"/>
+          <w:color w:val="000000"/>
+          <w:spacing w:val="0"/>
+          <w:sz w:val="24"/>
+          <w:szCs w:val="24"/>
+        </w:rPr>
+        <w:t xml:space="preserve"> </w:t>
+      </w:r>
+      <w:r>
+        <w:rPr>
+          <w:rFonts w:ascii="Liberation Serif" w:hAnsi="Liberation Serif"/>
+          <w:b w:val="false"/>
+          <w:bCs w:val="false"/>
+          <w:i w:val="false"/>
+          <w:caps w:val="false"/>
+          <w:smallCaps w:val="false"/>
+          <w:color w:val="000000"/>
+          <w:spacing w:val="0"/>
+          <w:sz w:val="24"/>
+          <w:szCs w:val="24"/>
+        </w:rPr>
+        <w:tab/>
+      </w:r>
+    </w:p>
+    <w:p>
+      <w:pPr>
+        <w:pStyle w:val="TextBody"/>
+        <w:widowControl/>
+        <w:spacing w:lineRule="auto" w:line="312" w:before="0" w:after="150"/>
+        <w:ind w:left="0" w:right="0" w:hanging="0"/>
+        <w:rPr>
+          <w:rFonts w:ascii="Liberation Serif" w:hAnsi="Liberation Serif"/>
+          <w:b w:val="false"/>
+          <w:b w:val="false"/>
+          <w:bCs w:val="false"/>
+          <w:i w:val="false"/>
+          <w:caps w:val="false"/>
+          <w:smallCaps w:val="false"/>
+          <w:color w:val="000000"/>
+          <w:spacing w:val="0"/>
+          <w:sz w:val="24"/>
+          <w:szCs w:val="24"/>
+        </w:rPr>
+      </w:pPr>
+      <w:r>
+        <w:rPr>
+          <w:rFonts w:ascii="Liberation Serif" w:hAnsi="Liberation Serif"/>
+          <w:b w:val="false"/>
+          <w:bCs w:val="false"/>
+          <w:i w:val="false"/>
+          <w:caps w:val="false"/>
+          <w:smallCaps w:val="false"/>
+          <w:color w:val="000000"/>
+          <w:spacing w:val="0"/>
+          <w:sz w:val="24"/>
+          <w:szCs w:val="24"/>
+        </w:rPr>
+        <w:t>1. In Ambari Spark-Configs, edit the Custom spark-defaults section and add the following parameters:</w:t>
+      </w:r>
+    </w:p>
+    <w:p>
+      <w:pPr>
+        <w:pStyle w:val="PreformattedText"/>
+        <w:widowControl/>
+        <w:pBdr>
+          <w:top w:val="single" w:sz="2" w:space="1" w:color="000000"/>
+          <w:left w:val="single" w:sz="2" w:space="11" w:color="000000"/>
+          <w:bottom w:val="single" w:sz="2" w:space="1" w:color="000000"/>
+          <w:right w:val="single" w:sz="2" w:space="1" w:color="000000"/>
+        </w:pBdr>
+        <w:shd w:fill="F5F5F5" w:val="clear"/>
+        <w:spacing w:lineRule="atLeast" w:line="300" w:before="0" w:after="300"/>
+        <w:ind w:left="0" w:right="0" w:hanging="0"/>
+        <w:rPr>
+          <w:rFonts w:ascii="Liberation Serif" w:hAnsi="Liberation Serif"/>
+          <w:b w:val="false"/>
+          <w:b w:val="false"/>
+          <w:bCs w:val="false"/>
+          <w:i w:val="false"/>
+          <w:caps w:val="false"/>
+          <w:smallCaps w:val="false"/>
+          <w:color w:val="000000"/>
+          <w:spacing w:val="0"/>
+          <w:sz w:val="24"/>
+          <w:szCs w:val="24"/>
+        </w:rPr>
+      </w:pPr>
+      <w:r>
+        <w:rPr>
+          <w:rFonts w:ascii="Liberation Serif" w:hAnsi="Liberation Serif"/>
+          <w:b w:val="false"/>
+          <w:bCs w:val="false"/>
+          <w:i w:val="false"/>
+          <w:caps w:val="false"/>
+          <w:smallCaps w:val="false"/>
+          <w:color w:val="000000"/>
+          <w:spacing w:val="0"/>
+          <w:sz w:val="24"/>
+          <w:szCs w:val="24"/>
+        </w:rPr>
+        <w:t>spark.dynamicAllocation.enabled = true                                                      spark.shuffle.service.enabled = true spark.dynamicAllocation.initialExecutors = 3 (Initial number of executors to run if dynamic allocation is enabled, this is same as "spark.dynamicAllocation.minExecutors") spark.dynamicAllocation.minExecutors = 3 (executors number will come to this number if executors are not in use, after 60 sec(default), controlled by "spark.dynamicAllocation. executorIdleTimeout") spark.dynamicAllocation.maxExecutors = 30 (maximum executors that job can request)</w:t>
+      </w:r>
+    </w:p>
+    <w:p>
+      <w:pPr>
+        <w:pStyle w:val="TextBody"/>
+        <w:widowControl/>
+        <w:spacing w:lineRule="auto" w:line="312" w:before="0" w:after="150"/>
+        <w:ind w:left="0" w:right="0" w:hanging="0"/>
+        <w:rPr>
+          <w:rFonts w:ascii="Liberation Serif" w:hAnsi="Liberation Serif"/>
+          <w:b w:val="false"/>
+          <w:b w:val="false"/>
+          <w:bCs w:val="false"/>
+          <w:i w:val="false"/>
+          <w:caps w:val="false"/>
+          <w:smallCaps w:val="false"/>
+          <w:color w:val="000000"/>
+          <w:spacing w:val="0"/>
+          <w:sz w:val="24"/>
+          <w:szCs w:val="24"/>
+        </w:rPr>
+      </w:pPr>
+      <w:r>
+        <w:rPr>
+          <w:rFonts w:ascii="Liberation Serif" w:hAnsi="Liberation Serif"/>
+          <w:b w:val="false"/>
+          <w:bCs w:val="false"/>
+          <w:i w:val="false"/>
+          <w:caps w:val="false"/>
+          <w:smallCaps w:val="false"/>
+          <w:color w:val="000000"/>
+          <w:spacing w:val="0"/>
+          <w:sz w:val="24"/>
+          <w:szCs w:val="24"/>
+        </w:rPr>
+        <w:br/>
+        <w:t>2. Restart Spark services using Ambari</w:t>
+      </w:r>
+    </w:p>
+    <w:p>
+      <w:pPr>
+        <w:pStyle w:val="TextBody"/>
+        <w:widowControl/>
+        <w:spacing w:lineRule="auto" w:line="312" w:before="0" w:after="150"/>
+        <w:ind w:left="0" w:right="0" w:hanging="0"/>
+        <w:rPr>
+          <w:rFonts w:ascii="Liberation Serif" w:hAnsi="Liberation Serif"/>
+          <w:b w:val="false"/>
+          <w:b w:val="false"/>
+          <w:bCs w:val="false"/>
+          <w:i w:val="false"/>
+          <w:caps w:val="false"/>
+          <w:smallCaps w:val="false"/>
+          <w:color w:val="000000"/>
+          <w:spacing w:val="0"/>
+          <w:sz w:val="24"/>
+          <w:szCs w:val="24"/>
+        </w:rPr>
+      </w:pPr>
+      <w:r>
+        <w:rPr>
+          <w:rFonts w:ascii="Liberation Serif" w:hAnsi="Liberation Serif"/>
+          <w:b w:val="false"/>
+          <w:bCs w:val="false"/>
+          <w:i w:val="false"/>
+          <w:caps w:val="false"/>
+          <w:smallCaps w:val="false"/>
+          <w:color w:val="000000"/>
+          <w:spacing w:val="0"/>
+          <w:sz w:val="24"/>
+          <w:szCs w:val="24"/>
+        </w:rPr>
+        <w:t>3. Validate Dynamic allocation by running a sample job, for example, </w:t>
+      </w:r>
+    </w:p>
+    <w:p>
+      <w:pPr>
+        <w:pStyle w:val="PreformattedText"/>
+        <w:widowControl/>
+        <w:pBdr>
+          <w:top w:val="single" w:sz="2" w:space="1" w:color="000000"/>
+          <w:left w:val="single" w:sz="2" w:space="11" w:color="000000"/>
+          <w:bottom w:val="single" w:sz="2" w:space="1" w:color="000000"/>
+          <w:right w:val="single" w:sz="2" w:space="1" w:color="000000"/>
+        </w:pBdr>
+        <w:shd w:fill="F5F5F5" w:val="clear"/>
+        <w:spacing w:lineRule="atLeast" w:line="300" w:before="0" w:after="300"/>
+        <w:ind w:left="0" w:right="0" w:hanging="0"/>
+        <w:rPr>
+          <w:rFonts w:ascii="Liberation Serif" w:hAnsi="Liberation Serif"/>
+          <w:b w:val="false"/>
+          <w:b w:val="false"/>
+          <w:bCs w:val="false"/>
+          <w:i w:val="false"/>
+          <w:caps w:val="false"/>
+          <w:smallCaps w:val="false"/>
+          <w:color w:val="000000"/>
+          <w:spacing w:val="0"/>
+          <w:sz w:val="24"/>
+          <w:szCs w:val="24"/>
+        </w:rPr>
+      </w:pPr>
+      <w:r>
+        <w:rPr>
+          <w:rFonts w:ascii="Liberation Serif" w:hAnsi="Liberation Serif"/>
+          <w:b w:val="false"/>
+          <w:bCs w:val="false"/>
+          <w:i w:val="false"/>
+          <w:caps w:val="false"/>
+          <w:smallCaps w:val="false"/>
+          <w:color w:val="000000"/>
+          <w:spacing w:val="0"/>
+          <w:sz w:val="24"/>
+          <w:szCs w:val="24"/>
+        </w:rPr>
+        <w:t>pyspark --master yarn</w:t>
+      </w:r>
+    </w:p>
+    <w:p>
+      <w:pPr>
+        <w:pStyle w:val="TextBody"/>
+        <w:widowControl/>
+        <w:spacing w:lineRule="auto" w:line="312" w:before="0" w:after="150"/>
+        <w:ind w:left="0" w:right="0" w:hanging="0"/>
+        <w:rPr>
+          <w:rFonts w:ascii="Liberation Serif" w:hAnsi="Liberation Serif"/>
+          <w:b w:val="false"/>
+          <w:b w:val="false"/>
+          <w:bCs w:val="false"/>
+          <w:i w:val="false"/>
+          <w:caps w:val="false"/>
+          <w:smallCaps w:val="false"/>
+          <w:color w:val="000000"/>
+          <w:spacing w:val="0"/>
+          <w:sz w:val="24"/>
+          <w:szCs w:val="24"/>
+        </w:rPr>
+      </w:pPr>
+      <w:r>
+        <w:rPr>
+          <w:rFonts w:ascii="Liberation Serif" w:hAnsi="Liberation Serif"/>
+          <w:b w:val="false"/>
+          <w:bCs w:val="false"/>
+          <w:i w:val="false"/>
+          <w:caps w:val="false"/>
+          <w:smallCaps w:val="false"/>
+          <w:color w:val="000000"/>
+          <w:spacing w:val="0"/>
+          <w:sz w:val="24"/>
+          <w:szCs w:val="24"/>
+        </w:rPr>
+        <w:t>Since no executor specification is specified at run time, the job would start with the settings completed in Ambari. As defined in our example setting, it would start with 3 executors. If the job needs more executor, it would request for the same and the following messages would be seen on the console:</w:t>
+      </w:r>
+    </w:p>
+    <w:p>
+      <w:pPr>
+        <w:pStyle w:val="PreformattedText"/>
+        <w:widowControl/>
+        <w:pBdr>
+          <w:top w:val="single" w:sz="2" w:space="1" w:color="000000"/>
+          <w:left w:val="single" w:sz="2" w:space="11" w:color="000000"/>
+          <w:bottom w:val="single" w:sz="2" w:space="1" w:color="000000"/>
+          <w:right w:val="single" w:sz="2" w:space="1" w:color="000000"/>
+        </w:pBdr>
+        <w:shd w:fill="F5F5F5" w:val="clear"/>
+        <w:spacing w:lineRule="atLeast" w:line="300" w:before="0" w:after="300"/>
+        <w:ind w:left="0" w:right="0" w:hanging="0"/>
+        <w:rPr>
+          <w:rFonts w:ascii="Liberation Serif" w:hAnsi="Liberation Serif"/>
+          <w:b w:val="false"/>
+          <w:b w:val="false"/>
+          <w:bCs w:val="false"/>
+          <w:i w:val="false"/>
+          <w:caps w:val="false"/>
+          <w:smallCaps w:val="false"/>
+          <w:color w:val="000000"/>
+          <w:spacing w:val="0"/>
+          <w:sz w:val="24"/>
+          <w:szCs w:val="24"/>
+        </w:rPr>
+      </w:pPr>
+      <w:r>
+        <w:rPr>
+          <w:rFonts w:ascii="Liberation Serif" w:hAnsi="Liberation Serif"/>
+          <w:b w:val="false"/>
+          <w:bCs w:val="false"/>
+          <w:i w:val="false"/>
+          <w:caps w:val="false"/>
+          <w:smallCaps w:val="false"/>
+          <w:color w:val="000000"/>
+          <w:spacing w:val="0"/>
+          <w:sz w:val="24"/>
+          <w:szCs w:val="24"/>
+        </w:rPr>
+        <w:t>6/05/23 09:39:47 INFO ExecutorAllocationManager: Requesting 2 new executors because tasks are backlogged (new desired total will be 4) 16/05/23 09:39:48 INFO ExecutorAllocationManager: Requesting 1 new executor because tasks are backlogged (new desired total will be 5)</w:t>
+      </w:r>
+    </w:p>
+    <w:p>
+      <w:pPr>
+        <w:pStyle w:val="TextBody"/>
+        <w:widowControl/>
+        <w:spacing w:lineRule="auto" w:line="312" w:before="0" w:after="150"/>
+        <w:ind w:left="0" w:right="0" w:hanging="0"/>
+        <w:rPr>
+          <w:rFonts w:ascii="Liberation Serif" w:hAnsi="Liberation Serif"/>
+          <w:b w:val="false"/>
+          <w:b w:val="false"/>
+          <w:bCs w:val="false"/>
+          <w:i w:val="false"/>
+          <w:caps w:val="false"/>
+          <w:smallCaps w:val="false"/>
+          <w:color w:val="000000"/>
+          <w:spacing w:val="0"/>
+          <w:sz w:val="24"/>
+          <w:szCs w:val="24"/>
+        </w:rPr>
+      </w:pPr>
+      <w:r>
+        <w:rPr>
+          <w:rFonts w:ascii="Liberation Serif" w:hAnsi="Liberation Serif"/>
+          <w:b w:val="false"/>
+          <w:bCs w:val="false"/>
+          <w:i w:val="false"/>
+          <w:caps w:val="false"/>
+          <w:smallCaps w:val="false"/>
+          <w:color w:val="000000"/>
+          <w:spacing w:val="0"/>
+          <w:sz w:val="24"/>
+          <w:szCs w:val="24"/>
+        </w:rPr>
+        <w:t>If executors are specified while running the job, Dynamic allocation would be disabled. For example,</w:t>
+      </w:r>
+    </w:p>
+    <w:p>
+      <w:pPr>
+        <w:pStyle w:val="TextBody"/>
+        <w:widowControl/>
+        <w:ind w:left="0" w:right="0" w:hanging="0"/>
+        <w:rPr>
+          <w:rFonts w:ascii="Liberation Serif" w:hAnsi="Liberation Serif"/>
+          <w:b w:val="false"/>
+          <w:b w:val="false"/>
+          <w:bCs w:val="false"/>
+          <w:i w:val="false"/>
+          <w:caps w:val="false"/>
+          <w:smallCaps w:val="false"/>
+          <w:color w:val="000000"/>
+          <w:spacing w:val="0"/>
+          <w:sz w:val="24"/>
+          <w:szCs w:val="24"/>
+        </w:rPr>
+      </w:pPr>
+      <w:r>
+        <w:rPr>
+          <w:rFonts w:ascii="Liberation Serif" w:hAnsi="Liberation Serif"/>
+          <w:b w:val="false"/>
+          <w:bCs w:val="false"/>
+          <w:i w:val="false"/>
+          <w:caps w:val="false"/>
+          <w:smallCaps w:val="false"/>
+          <w:color w:val="000000"/>
+          <w:spacing w:val="0"/>
+          <w:sz w:val="24"/>
+          <w:szCs w:val="24"/>
+        </w:rPr>
+        <w:t>pyspark --master yarn --num-executors 50 --executor-memory 3G</w:t>
+      </w:r>
+    </w:p>
+    <w:p>
+      <w:pPr>
+        <w:pStyle w:val="TextBody"/>
+        <w:widowControl/>
+        <w:spacing w:lineRule="auto" w:line="312" w:before="0" w:after="150"/>
+        <w:ind w:left="0" w:right="0" w:hanging="0"/>
+        <w:rPr>
+          <w:rFonts w:ascii="Liberation Serif" w:hAnsi="Liberation Serif"/>
+          <w:b w:val="false"/>
+          <w:b w:val="false"/>
+          <w:bCs w:val="false"/>
+          <w:i w:val="false"/>
+          <w:caps w:val="false"/>
+          <w:smallCaps w:val="false"/>
+          <w:color w:val="000000"/>
+          <w:spacing w:val="0"/>
+          <w:sz w:val="24"/>
+          <w:szCs w:val="24"/>
+        </w:rPr>
+      </w:pPr>
+      <w:r>
+        <w:rPr>
+          <w:rFonts w:ascii="Liberation Serif" w:hAnsi="Liberation Serif"/>
+          <w:b w:val="false"/>
+          <w:bCs w:val="false"/>
+          <w:i w:val="false"/>
+          <w:caps w:val="false"/>
+          <w:smallCaps w:val="false"/>
+          <w:color w:val="000000"/>
+          <w:spacing w:val="0"/>
+          <w:sz w:val="24"/>
+          <w:szCs w:val="24"/>
+        </w:rPr>
+        <w:t>The above program would display the following warning on the console: </w:t>
+      </w:r>
+    </w:p>
+    <w:p>
+      <w:pPr>
+        <w:pStyle w:val="PreformattedText"/>
+        <w:widowControl/>
+        <w:pBdr>
+          <w:top w:val="single" w:sz="2" w:space="1" w:color="000000"/>
+          <w:left w:val="single" w:sz="2" w:space="11" w:color="000000"/>
+          <w:bottom w:val="single" w:sz="2" w:space="1" w:color="000000"/>
+          <w:right w:val="single" w:sz="2" w:space="1" w:color="000000"/>
+        </w:pBdr>
+        <w:shd w:fill="F5F5F5" w:val="clear"/>
+        <w:spacing w:lineRule="atLeast" w:line="300" w:before="0" w:after="300"/>
+        <w:ind w:left="0" w:right="0" w:hanging="0"/>
+        <w:rPr>
+          <w:rFonts w:ascii="Liberation Serif" w:hAnsi="Liberation Serif"/>
+          <w:b w:val="false"/>
+          <w:b w:val="false"/>
+          <w:bCs w:val="false"/>
+          <w:i w:val="false"/>
+          <w:caps w:val="false"/>
+          <w:smallCaps w:val="false"/>
+          <w:color w:val="000000"/>
+          <w:spacing w:val="0"/>
+          <w:sz w:val="24"/>
+          <w:szCs w:val="24"/>
+        </w:rPr>
+      </w:pPr>
+      <w:r>
+        <w:rPr>
+          <w:rFonts w:ascii="Liberation Serif" w:hAnsi="Liberation Serif"/>
+          <w:b w:val="false"/>
+          <w:bCs w:val="false"/>
+          <w:i w:val="false"/>
+          <w:caps w:val="false"/>
+          <w:smallCaps w:val="false"/>
+          <w:color w:val="000000"/>
+          <w:spacing w:val="0"/>
+          <w:sz w:val="24"/>
+          <w:szCs w:val="24"/>
+        </w:rPr>
+        <w:t>16/05/23 09:18:54 WARN SparkContext: Dynamic Allocation and num executors both set, thus dynamic allocation disabled.</w:t>
+      </w:r>
+    </w:p>
+    <w:p>
+      <w:pPr>
+        <w:pStyle w:val="TextBody"/>
+        <w:widowControl/>
+        <w:spacing w:before="0" w:after="0"/>
+        <w:ind w:left="0" w:right="0" w:hanging="0"/>
+        <w:jc w:val="both"/>
+        <w:rPr>
+          <w:rFonts w:ascii="Liberation Serif" w:hAnsi="Liberation Serif"/>
+          <w:b/>
+          <w:b/>
+          <w:bCs/>
+          <w:i w:val="false"/>
+          <w:i w:val="false"/>
+          <w:caps w:val="false"/>
+          <w:smallCaps w:val="false"/>
+          <w:color w:val="000000"/>
+          <w:spacing w:val="0"/>
+          <w:sz w:val="24"/>
+          <w:szCs w:val="24"/>
+        </w:rPr>
+      </w:pPr>
+      <w:r>
+        <w:rPr>
+          <w:rFonts w:ascii="Liberation Serif" w:hAnsi="Liberation Serif"/>
+          <w:b/>
+          <w:bCs/>
+          <w:i w:val="false"/>
+          <w:caps w:val="false"/>
+          <w:smallCaps w:val="false"/>
+          <w:color w:val="000000"/>
+          <w:spacing w:val="0"/>
+          <w:sz w:val="24"/>
+          <w:szCs w:val="24"/>
         </w:rPr>
       </w:r>
     </w:p>
@@ -13473,8 +14075,6 @@
           <w:lang w:val="en-IN" w:eastAsia="zh-CN" w:bidi="hi-IN"/>
         </w:rPr>
         <w:t>.</w:t>
-        <w:br/>
-        <w:t>If you like this blog or have any query so please leave a comment.</w:t>
       </w:r>
     </w:p>
     <w:p>
@@ -24534,6 +25134,1461 @@
       <w:lang w:val="en-IN" w:eastAsia="zh-CN" w:bidi="hi-IN"/>
     </w:rPr>
   </w:style>
+  <w:style w:type="character" w:styleId="ListLabel386">
+    <w:name w:val="ListLabel 386"/>
+    <w:qFormat/>
+    <w:rPr>
+      <w:rFonts w:ascii="Liberation Serif" w:hAnsi="Liberation Serif" w:cs="OpenSymbol"/>
+      <w:b w:val="false"/>
+      <w:sz w:val="24"/>
+    </w:rPr>
+  </w:style>
+  <w:style w:type="character" w:styleId="ListLabel387">
+    <w:name w:val="ListLabel 387"/>
+    <w:qFormat/>
+    <w:rPr>
+      <w:rFonts w:cs="OpenSymbol"/>
+    </w:rPr>
+  </w:style>
+  <w:style w:type="character" w:styleId="ListLabel388">
+    <w:name w:val="ListLabel 388"/>
+    <w:qFormat/>
+    <w:rPr>
+      <w:rFonts w:cs="OpenSymbol"/>
+    </w:rPr>
+  </w:style>
+  <w:style w:type="character" w:styleId="ListLabel389">
+    <w:name w:val="ListLabel 389"/>
+    <w:qFormat/>
+    <w:rPr>
+      <w:rFonts w:cs="OpenSymbol"/>
+    </w:rPr>
+  </w:style>
+  <w:style w:type="character" w:styleId="ListLabel390">
+    <w:name w:val="ListLabel 390"/>
+    <w:qFormat/>
+    <w:rPr>
+      <w:rFonts w:cs="OpenSymbol"/>
+    </w:rPr>
+  </w:style>
+  <w:style w:type="character" w:styleId="ListLabel391">
+    <w:name w:val="ListLabel 391"/>
+    <w:qFormat/>
+    <w:rPr>
+      <w:rFonts w:cs="OpenSymbol"/>
+    </w:rPr>
+  </w:style>
+  <w:style w:type="character" w:styleId="ListLabel392">
+    <w:name w:val="ListLabel 392"/>
+    <w:qFormat/>
+    <w:rPr>
+      <w:rFonts w:cs="OpenSymbol"/>
+    </w:rPr>
+  </w:style>
+  <w:style w:type="character" w:styleId="ListLabel393">
+    <w:name w:val="ListLabel 393"/>
+    <w:qFormat/>
+    <w:rPr>
+      <w:rFonts w:cs="OpenSymbol"/>
+    </w:rPr>
+  </w:style>
+  <w:style w:type="character" w:styleId="ListLabel394">
+    <w:name w:val="ListLabel 394"/>
+    <w:qFormat/>
+    <w:rPr>
+      <w:rFonts w:cs="OpenSymbol"/>
+    </w:rPr>
+  </w:style>
+  <w:style w:type="character" w:styleId="ListLabel395">
+    <w:name w:val="ListLabel 395"/>
+    <w:qFormat/>
+    <w:rPr>
+      <w:rFonts w:ascii="Liberation Serif" w:hAnsi="Liberation Serif"/>
+      <w:b w:val="false"/>
+      <w:bCs w:val="false"/>
+      <w:i w:val="false"/>
+      <w:caps w:val="false"/>
+      <w:smallCaps w:val="false"/>
+      <w:color w:val="000000"/>
+      <w:spacing w:val="0"/>
+      <w:sz w:val="24"/>
+    </w:rPr>
+  </w:style>
+  <w:style w:type="character" w:styleId="ListLabel396">
+    <w:name w:val="ListLabel 396"/>
+    <w:qFormat/>
+    <w:rPr>
+      <w:b w:val="false"/>
+      <w:bCs w:val="false"/>
+      <w:i w:val="false"/>
+      <w:caps w:val="false"/>
+      <w:smallCaps w:val="false"/>
+      <w:color w:val="000000"/>
+      <w:spacing w:val="0"/>
+      <w:sz w:val="24"/>
+    </w:rPr>
+  </w:style>
+  <w:style w:type="character" w:styleId="ListLabel397">
+    <w:name w:val="ListLabel 397"/>
+    <w:qFormat/>
+    <w:rPr>
+      <w:b w:val="false"/>
+      <w:bCs w:val="false"/>
+      <w:i w:val="false"/>
+      <w:caps w:val="false"/>
+      <w:smallCaps w:val="false"/>
+      <w:color w:val="000000"/>
+      <w:spacing w:val="0"/>
+      <w:sz w:val="24"/>
+    </w:rPr>
+  </w:style>
+  <w:style w:type="character" w:styleId="ListLabel398">
+    <w:name w:val="ListLabel 398"/>
+    <w:qFormat/>
+    <w:rPr>
+      <w:b w:val="false"/>
+      <w:bCs w:val="false"/>
+      <w:i w:val="false"/>
+      <w:caps w:val="false"/>
+      <w:smallCaps w:val="false"/>
+      <w:color w:val="000000"/>
+      <w:spacing w:val="0"/>
+      <w:sz w:val="24"/>
+    </w:rPr>
+  </w:style>
+  <w:style w:type="character" w:styleId="ListLabel399">
+    <w:name w:val="ListLabel 399"/>
+    <w:qFormat/>
+    <w:rPr>
+      <w:b w:val="false"/>
+      <w:bCs w:val="false"/>
+      <w:i w:val="false"/>
+      <w:caps w:val="false"/>
+      <w:smallCaps w:val="false"/>
+      <w:color w:val="000000"/>
+      <w:spacing w:val="0"/>
+      <w:sz w:val="24"/>
+    </w:rPr>
+  </w:style>
+  <w:style w:type="character" w:styleId="ListLabel400">
+    <w:name w:val="ListLabel 400"/>
+    <w:qFormat/>
+    <w:rPr>
+      <w:b w:val="false"/>
+      <w:bCs w:val="false"/>
+      <w:i w:val="false"/>
+      <w:caps w:val="false"/>
+      <w:smallCaps w:val="false"/>
+      <w:color w:val="000000"/>
+      <w:spacing w:val="0"/>
+      <w:sz w:val="24"/>
+    </w:rPr>
+  </w:style>
+  <w:style w:type="character" w:styleId="ListLabel401">
+    <w:name w:val="ListLabel 401"/>
+    <w:qFormat/>
+    <w:rPr>
+      <w:b w:val="false"/>
+      <w:bCs w:val="false"/>
+      <w:i w:val="false"/>
+      <w:caps w:val="false"/>
+      <w:smallCaps w:val="false"/>
+      <w:color w:val="000000"/>
+      <w:spacing w:val="0"/>
+      <w:sz w:val="24"/>
+    </w:rPr>
+  </w:style>
+  <w:style w:type="character" w:styleId="ListLabel402">
+    <w:name w:val="ListLabel 402"/>
+    <w:qFormat/>
+    <w:rPr>
+      <w:b w:val="false"/>
+      <w:bCs w:val="false"/>
+      <w:i w:val="false"/>
+      <w:caps w:val="false"/>
+      <w:smallCaps w:val="false"/>
+      <w:color w:val="000000"/>
+      <w:spacing w:val="0"/>
+      <w:sz w:val="24"/>
+    </w:rPr>
+  </w:style>
+  <w:style w:type="character" w:styleId="ListLabel403">
+    <w:name w:val="ListLabel 403"/>
+    <w:qFormat/>
+    <w:rPr>
+      <w:b w:val="false"/>
+      <w:bCs w:val="false"/>
+      <w:i w:val="false"/>
+      <w:caps w:val="false"/>
+      <w:smallCaps w:val="false"/>
+      <w:color w:val="000000"/>
+      <w:spacing w:val="0"/>
+      <w:sz w:val="24"/>
+    </w:rPr>
+  </w:style>
+  <w:style w:type="character" w:styleId="ListLabel404">
+    <w:name w:val="ListLabel 404"/>
+    <w:qFormat/>
+    <w:rPr>
+      <w:rFonts w:ascii="Liberation Serif" w:hAnsi="Liberation Serif" w:cs="OpenSymbol"/>
+      <w:b w:val="false"/>
+      <w:sz w:val="24"/>
+    </w:rPr>
+  </w:style>
+  <w:style w:type="character" w:styleId="ListLabel405">
+    <w:name w:val="ListLabel 405"/>
+    <w:qFormat/>
+    <w:rPr>
+      <w:rFonts w:cs="OpenSymbol"/>
+    </w:rPr>
+  </w:style>
+  <w:style w:type="character" w:styleId="ListLabel406">
+    <w:name w:val="ListLabel 406"/>
+    <w:qFormat/>
+    <w:rPr>
+      <w:rFonts w:cs="OpenSymbol"/>
+    </w:rPr>
+  </w:style>
+  <w:style w:type="character" w:styleId="ListLabel407">
+    <w:name w:val="ListLabel 407"/>
+    <w:qFormat/>
+    <w:rPr>
+      <w:rFonts w:cs="OpenSymbol"/>
+    </w:rPr>
+  </w:style>
+  <w:style w:type="character" w:styleId="ListLabel408">
+    <w:name w:val="ListLabel 408"/>
+    <w:qFormat/>
+    <w:rPr>
+      <w:rFonts w:cs="OpenSymbol"/>
+    </w:rPr>
+  </w:style>
+  <w:style w:type="character" w:styleId="ListLabel409">
+    <w:name w:val="ListLabel 409"/>
+    <w:qFormat/>
+    <w:rPr>
+      <w:rFonts w:cs="OpenSymbol"/>
+    </w:rPr>
+  </w:style>
+  <w:style w:type="character" w:styleId="ListLabel410">
+    <w:name w:val="ListLabel 410"/>
+    <w:qFormat/>
+    <w:rPr>
+      <w:rFonts w:cs="OpenSymbol"/>
+    </w:rPr>
+  </w:style>
+  <w:style w:type="character" w:styleId="ListLabel411">
+    <w:name w:val="ListLabel 411"/>
+    <w:qFormat/>
+    <w:rPr>
+      <w:rFonts w:cs="OpenSymbol"/>
+    </w:rPr>
+  </w:style>
+  <w:style w:type="character" w:styleId="ListLabel412">
+    <w:name w:val="ListLabel 412"/>
+    <w:qFormat/>
+    <w:rPr>
+      <w:rFonts w:cs="OpenSymbol"/>
+    </w:rPr>
+  </w:style>
+  <w:style w:type="character" w:styleId="ListLabel413">
+    <w:name w:val="ListLabel 413"/>
+    <w:qFormat/>
+    <w:rPr>
+      <w:rFonts w:ascii="Liberation Serif" w:hAnsi="Liberation Serif" w:cs="OpenSymbol"/>
+      <w:b w:val="false"/>
+      <w:sz w:val="24"/>
+    </w:rPr>
+  </w:style>
+  <w:style w:type="character" w:styleId="ListLabel414">
+    <w:name w:val="ListLabel 414"/>
+    <w:qFormat/>
+    <w:rPr>
+      <w:rFonts w:cs="OpenSymbol"/>
+    </w:rPr>
+  </w:style>
+  <w:style w:type="character" w:styleId="ListLabel415">
+    <w:name w:val="ListLabel 415"/>
+    <w:qFormat/>
+    <w:rPr>
+      <w:rFonts w:cs="OpenSymbol"/>
+    </w:rPr>
+  </w:style>
+  <w:style w:type="character" w:styleId="ListLabel416">
+    <w:name w:val="ListLabel 416"/>
+    <w:qFormat/>
+    <w:rPr>
+      <w:rFonts w:cs="OpenSymbol"/>
+    </w:rPr>
+  </w:style>
+  <w:style w:type="character" w:styleId="ListLabel417">
+    <w:name w:val="ListLabel 417"/>
+    <w:qFormat/>
+    <w:rPr>
+      <w:rFonts w:cs="OpenSymbol"/>
+    </w:rPr>
+  </w:style>
+  <w:style w:type="character" w:styleId="ListLabel418">
+    <w:name w:val="ListLabel 418"/>
+    <w:qFormat/>
+    <w:rPr>
+      <w:rFonts w:cs="OpenSymbol"/>
+    </w:rPr>
+  </w:style>
+  <w:style w:type="character" w:styleId="ListLabel419">
+    <w:name w:val="ListLabel 419"/>
+    <w:qFormat/>
+    <w:rPr>
+      <w:rFonts w:cs="OpenSymbol"/>
+    </w:rPr>
+  </w:style>
+  <w:style w:type="character" w:styleId="ListLabel420">
+    <w:name w:val="ListLabel 420"/>
+    <w:qFormat/>
+    <w:rPr>
+      <w:rFonts w:cs="OpenSymbol"/>
+    </w:rPr>
+  </w:style>
+  <w:style w:type="character" w:styleId="ListLabel421">
+    <w:name w:val="ListLabel 421"/>
+    <w:qFormat/>
+    <w:rPr>
+      <w:rFonts w:cs="OpenSymbol"/>
+    </w:rPr>
+  </w:style>
+  <w:style w:type="character" w:styleId="ListLabel422">
+    <w:name w:val="ListLabel 422"/>
+    <w:qFormat/>
+    <w:rPr>
+      <w:rFonts w:ascii="Liberation Serif" w:hAnsi="Liberation Serif"/>
+      <w:b w:val="false"/>
+      <w:bCs w:val="false"/>
+      <w:i w:val="false"/>
+      <w:caps w:val="false"/>
+      <w:smallCaps w:val="false"/>
+      <w:color w:val="000000"/>
+      <w:spacing w:val="0"/>
+      <w:sz w:val="24"/>
+    </w:rPr>
+  </w:style>
+  <w:style w:type="character" w:styleId="ListLabel423">
+    <w:name w:val="ListLabel 423"/>
+    <w:qFormat/>
+    <w:rPr>
+      <w:b w:val="false"/>
+      <w:bCs w:val="false"/>
+      <w:i w:val="false"/>
+      <w:caps w:val="false"/>
+      <w:smallCaps w:val="false"/>
+      <w:color w:val="000000"/>
+      <w:spacing w:val="0"/>
+      <w:sz w:val="24"/>
+    </w:rPr>
+  </w:style>
+  <w:style w:type="character" w:styleId="ListLabel424">
+    <w:name w:val="ListLabel 424"/>
+    <w:qFormat/>
+    <w:rPr>
+      <w:b w:val="false"/>
+      <w:bCs w:val="false"/>
+      <w:i w:val="false"/>
+      <w:caps w:val="false"/>
+      <w:smallCaps w:val="false"/>
+      <w:color w:val="000000"/>
+      <w:spacing w:val="0"/>
+      <w:sz w:val="24"/>
+    </w:rPr>
+  </w:style>
+  <w:style w:type="character" w:styleId="ListLabel425">
+    <w:name w:val="ListLabel 425"/>
+    <w:qFormat/>
+    <w:rPr>
+      <w:b w:val="false"/>
+      <w:bCs w:val="false"/>
+      <w:i w:val="false"/>
+      <w:caps w:val="false"/>
+      <w:smallCaps w:val="false"/>
+      <w:color w:val="000000"/>
+      <w:spacing w:val="0"/>
+      <w:sz w:val="24"/>
+    </w:rPr>
+  </w:style>
+  <w:style w:type="character" w:styleId="ListLabel426">
+    <w:name w:val="ListLabel 426"/>
+    <w:qFormat/>
+    <w:rPr>
+      <w:b w:val="false"/>
+      <w:bCs w:val="false"/>
+      <w:i w:val="false"/>
+      <w:caps w:val="false"/>
+      <w:smallCaps w:val="false"/>
+      <w:color w:val="000000"/>
+      <w:spacing w:val="0"/>
+      <w:sz w:val="24"/>
+    </w:rPr>
+  </w:style>
+  <w:style w:type="character" w:styleId="ListLabel427">
+    <w:name w:val="ListLabel 427"/>
+    <w:qFormat/>
+    <w:rPr>
+      <w:b w:val="false"/>
+      <w:bCs w:val="false"/>
+      <w:i w:val="false"/>
+      <w:caps w:val="false"/>
+      <w:smallCaps w:val="false"/>
+      <w:color w:val="000000"/>
+      <w:spacing w:val="0"/>
+      <w:sz w:val="24"/>
+    </w:rPr>
+  </w:style>
+  <w:style w:type="character" w:styleId="ListLabel428">
+    <w:name w:val="ListLabel 428"/>
+    <w:qFormat/>
+    <w:rPr>
+      <w:b w:val="false"/>
+      <w:bCs w:val="false"/>
+      <w:i w:val="false"/>
+      <w:caps w:val="false"/>
+      <w:smallCaps w:val="false"/>
+      <w:color w:val="000000"/>
+      <w:spacing w:val="0"/>
+      <w:sz w:val="24"/>
+    </w:rPr>
+  </w:style>
+  <w:style w:type="character" w:styleId="ListLabel429">
+    <w:name w:val="ListLabel 429"/>
+    <w:qFormat/>
+    <w:rPr>
+      <w:b w:val="false"/>
+      <w:bCs w:val="false"/>
+      <w:i w:val="false"/>
+      <w:caps w:val="false"/>
+      <w:smallCaps w:val="false"/>
+      <w:color w:val="000000"/>
+      <w:spacing w:val="0"/>
+      <w:sz w:val="24"/>
+    </w:rPr>
+  </w:style>
+  <w:style w:type="character" w:styleId="ListLabel430">
+    <w:name w:val="ListLabel 430"/>
+    <w:qFormat/>
+    <w:rPr>
+      <w:b w:val="false"/>
+      <w:bCs w:val="false"/>
+      <w:i w:val="false"/>
+      <w:caps w:val="false"/>
+      <w:smallCaps w:val="false"/>
+      <w:color w:val="000000"/>
+      <w:spacing w:val="0"/>
+      <w:sz w:val="24"/>
+    </w:rPr>
+  </w:style>
+  <w:style w:type="character" w:styleId="ListLabel431">
+    <w:name w:val="ListLabel 431"/>
+    <w:qFormat/>
+    <w:rPr>
+      <w:rFonts w:ascii="Liberation Serif" w:hAnsi="Liberation Serif" w:cs="OpenSymbol"/>
+      <w:b w:val="false"/>
+      <w:sz w:val="24"/>
+    </w:rPr>
+  </w:style>
+  <w:style w:type="character" w:styleId="ListLabel432">
+    <w:name w:val="ListLabel 432"/>
+    <w:qFormat/>
+    <w:rPr>
+      <w:rFonts w:cs="OpenSymbol"/>
+    </w:rPr>
+  </w:style>
+  <w:style w:type="character" w:styleId="ListLabel433">
+    <w:name w:val="ListLabel 433"/>
+    <w:qFormat/>
+    <w:rPr>
+      <w:rFonts w:cs="OpenSymbol"/>
+    </w:rPr>
+  </w:style>
+  <w:style w:type="character" w:styleId="ListLabel434">
+    <w:name w:val="ListLabel 434"/>
+    <w:qFormat/>
+    <w:rPr>
+      <w:rFonts w:cs="OpenSymbol"/>
+    </w:rPr>
+  </w:style>
+  <w:style w:type="character" w:styleId="ListLabel435">
+    <w:name w:val="ListLabel 435"/>
+    <w:qFormat/>
+    <w:rPr>
+      <w:rFonts w:cs="OpenSymbol"/>
+    </w:rPr>
+  </w:style>
+  <w:style w:type="character" w:styleId="ListLabel436">
+    <w:name w:val="ListLabel 436"/>
+    <w:qFormat/>
+    <w:rPr>
+      <w:rFonts w:cs="OpenSymbol"/>
+    </w:rPr>
+  </w:style>
+  <w:style w:type="character" w:styleId="ListLabel437">
+    <w:name w:val="ListLabel 437"/>
+    <w:qFormat/>
+    <w:rPr>
+      <w:rFonts w:cs="OpenSymbol"/>
+    </w:rPr>
+  </w:style>
+  <w:style w:type="character" w:styleId="ListLabel438">
+    <w:name w:val="ListLabel 438"/>
+    <w:qFormat/>
+    <w:rPr>
+      <w:rFonts w:cs="OpenSymbol"/>
+    </w:rPr>
+  </w:style>
+  <w:style w:type="character" w:styleId="ListLabel439">
+    <w:name w:val="ListLabel 439"/>
+    <w:qFormat/>
+    <w:rPr>
+      <w:rFonts w:cs="OpenSymbol"/>
+    </w:rPr>
+  </w:style>
+  <w:style w:type="character" w:styleId="ListLabel440">
+    <w:name w:val="ListLabel 440"/>
+    <w:qFormat/>
+    <w:rPr>
+      <w:b w:val="false"/>
+      <w:bCs w:val="false"/>
+      <w:i w:val="false"/>
+      <w:caps w:val="false"/>
+      <w:smallCaps w:val="false"/>
+      <w:color w:val="000000"/>
+      <w:spacing w:val="0"/>
+      <w:sz w:val="24"/>
+    </w:rPr>
+  </w:style>
+  <w:style w:type="character" w:styleId="ListLabel441">
+    <w:name w:val="ListLabel 441"/>
+    <w:qFormat/>
+    <w:rPr>
+      <w:b w:val="false"/>
+      <w:bCs w:val="false"/>
+      <w:i w:val="false"/>
+      <w:caps w:val="false"/>
+      <w:smallCaps w:val="false"/>
+      <w:color w:val="000000"/>
+      <w:spacing w:val="0"/>
+      <w:sz w:val="24"/>
+    </w:rPr>
+  </w:style>
+  <w:style w:type="character" w:styleId="ListLabel442">
+    <w:name w:val="ListLabel 442"/>
+    <w:qFormat/>
+    <w:rPr>
+      <w:b w:val="false"/>
+      <w:bCs w:val="false"/>
+      <w:i w:val="false"/>
+      <w:caps w:val="false"/>
+      <w:smallCaps w:val="false"/>
+      <w:color w:val="000000"/>
+      <w:spacing w:val="0"/>
+      <w:sz w:val="24"/>
+    </w:rPr>
+  </w:style>
+  <w:style w:type="character" w:styleId="ListLabel443">
+    <w:name w:val="ListLabel 443"/>
+    <w:qFormat/>
+    <w:rPr>
+      <w:b w:val="false"/>
+      <w:bCs w:val="false"/>
+      <w:i w:val="false"/>
+      <w:caps w:val="false"/>
+      <w:smallCaps w:val="false"/>
+      <w:color w:val="000000"/>
+      <w:spacing w:val="0"/>
+      <w:sz w:val="24"/>
+    </w:rPr>
+  </w:style>
+  <w:style w:type="character" w:styleId="ListLabel444">
+    <w:name w:val="ListLabel 444"/>
+    <w:qFormat/>
+    <w:rPr>
+      <w:b w:val="false"/>
+      <w:bCs w:val="false"/>
+      <w:i w:val="false"/>
+      <w:caps w:val="false"/>
+      <w:smallCaps w:val="false"/>
+      <w:color w:val="000000"/>
+      <w:spacing w:val="0"/>
+      <w:sz w:val="24"/>
+    </w:rPr>
+  </w:style>
+  <w:style w:type="character" w:styleId="ListLabel445">
+    <w:name w:val="ListLabel 445"/>
+    <w:qFormat/>
+    <w:rPr>
+      <w:b w:val="false"/>
+      <w:bCs w:val="false"/>
+      <w:i w:val="false"/>
+      <w:caps w:val="false"/>
+      <w:smallCaps w:val="false"/>
+      <w:color w:val="000000"/>
+      <w:spacing w:val="0"/>
+      <w:sz w:val="24"/>
+    </w:rPr>
+  </w:style>
+  <w:style w:type="character" w:styleId="ListLabel446">
+    <w:name w:val="ListLabel 446"/>
+    <w:qFormat/>
+    <w:rPr>
+      <w:b w:val="false"/>
+      <w:bCs w:val="false"/>
+      <w:i w:val="false"/>
+      <w:caps w:val="false"/>
+      <w:smallCaps w:val="false"/>
+      <w:color w:val="000000"/>
+      <w:spacing w:val="0"/>
+      <w:sz w:val="24"/>
+    </w:rPr>
+  </w:style>
+  <w:style w:type="character" w:styleId="ListLabel447">
+    <w:name w:val="ListLabel 447"/>
+    <w:qFormat/>
+    <w:rPr>
+      <w:b w:val="false"/>
+      <w:bCs w:val="false"/>
+      <w:i w:val="false"/>
+      <w:caps w:val="false"/>
+      <w:smallCaps w:val="false"/>
+      <w:color w:val="000000"/>
+      <w:spacing w:val="0"/>
+      <w:sz w:val="24"/>
+    </w:rPr>
+  </w:style>
+  <w:style w:type="character" w:styleId="ListLabel448">
+    <w:name w:val="ListLabel 448"/>
+    <w:qFormat/>
+    <w:rPr>
+      <w:b w:val="false"/>
+      <w:bCs w:val="false"/>
+      <w:i w:val="false"/>
+      <w:caps w:val="false"/>
+      <w:smallCaps w:val="false"/>
+      <w:color w:val="000000"/>
+      <w:spacing w:val="0"/>
+      <w:sz w:val="24"/>
+    </w:rPr>
+  </w:style>
+  <w:style w:type="character" w:styleId="ListLabel449">
+    <w:name w:val="ListLabel 449"/>
+    <w:qFormat/>
+    <w:rPr>
+      <w:b w:val="false"/>
+      <w:bCs w:val="false"/>
+      <w:i w:val="false"/>
+      <w:caps w:val="false"/>
+      <w:smallCaps w:val="false"/>
+      <w:color w:val="000000"/>
+      <w:spacing w:val="0"/>
+      <w:sz w:val="24"/>
+    </w:rPr>
+  </w:style>
+  <w:style w:type="character" w:styleId="ListLabel450">
+    <w:name w:val="ListLabel 450"/>
+    <w:qFormat/>
+    <w:rPr>
+      <w:b w:val="false"/>
+      <w:bCs w:val="false"/>
+      <w:i w:val="false"/>
+      <w:caps w:val="false"/>
+      <w:smallCaps w:val="false"/>
+      <w:color w:val="000000"/>
+      <w:spacing w:val="0"/>
+      <w:sz w:val="24"/>
+    </w:rPr>
+  </w:style>
+  <w:style w:type="character" w:styleId="ListLabel451">
+    <w:name w:val="ListLabel 451"/>
+    <w:qFormat/>
+    <w:rPr>
+      <w:b w:val="false"/>
+      <w:bCs w:val="false"/>
+      <w:i w:val="false"/>
+      <w:caps w:val="false"/>
+      <w:smallCaps w:val="false"/>
+      <w:color w:val="000000"/>
+      <w:spacing w:val="0"/>
+      <w:sz w:val="24"/>
+    </w:rPr>
+  </w:style>
+  <w:style w:type="character" w:styleId="ListLabel452">
+    <w:name w:val="ListLabel 452"/>
+    <w:qFormat/>
+    <w:rPr>
+      <w:b w:val="false"/>
+      <w:bCs w:val="false"/>
+      <w:i w:val="false"/>
+      <w:caps w:val="false"/>
+      <w:smallCaps w:val="false"/>
+      <w:color w:val="000000"/>
+      <w:spacing w:val="0"/>
+      <w:sz w:val="24"/>
+    </w:rPr>
+  </w:style>
+  <w:style w:type="character" w:styleId="ListLabel453">
+    <w:name w:val="ListLabel 453"/>
+    <w:qFormat/>
+    <w:rPr>
+      <w:b w:val="false"/>
+      <w:bCs w:val="false"/>
+      <w:i w:val="false"/>
+      <w:caps w:val="false"/>
+      <w:smallCaps w:val="false"/>
+      <w:color w:val="000000"/>
+      <w:spacing w:val="0"/>
+      <w:sz w:val="24"/>
+    </w:rPr>
+  </w:style>
+  <w:style w:type="character" w:styleId="ListLabel454">
+    <w:name w:val="ListLabel 454"/>
+    <w:qFormat/>
+    <w:rPr>
+      <w:b w:val="false"/>
+      <w:bCs w:val="false"/>
+      <w:i w:val="false"/>
+      <w:caps w:val="false"/>
+      <w:smallCaps w:val="false"/>
+      <w:color w:val="000000"/>
+      <w:spacing w:val="0"/>
+      <w:sz w:val="24"/>
+    </w:rPr>
+  </w:style>
+  <w:style w:type="character" w:styleId="ListLabel455">
+    <w:name w:val="ListLabel 455"/>
+    <w:qFormat/>
+    <w:rPr>
+      <w:b w:val="false"/>
+      <w:bCs w:val="false"/>
+      <w:i w:val="false"/>
+      <w:caps w:val="false"/>
+      <w:smallCaps w:val="false"/>
+      <w:color w:val="000000"/>
+      <w:spacing w:val="0"/>
+      <w:sz w:val="24"/>
+    </w:rPr>
+  </w:style>
+  <w:style w:type="character" w:styleId="ListLabel456">
+    <w:name w:val="ListLabel 456"/>
+    <w:qFormat/>
+    <w:rPr>
+      <w:b w:val="false"/>
+      <w:bCs w:val="false"/>
+      <w:i w:val="false"/>
+      <w:caps w:val="false"/>
+      <w:smallCaps w:val="false"/>
+      <w:color w:val="000000"/>
+      <w:spacing w:val="0"/>
+      <w:sz w:val="24"/>
+    </w:rPr>
+  </w:style>
+  <w:style w:type="character" w:styleId="ListLabel457">
+    <w:name w:val="ListLabel 457"/>
+    <w:qFormat/>
+    <w:rPr>
+      <w:b w:val="false"/>
+      <w:bCs w:val="false"/>
+      <w:i w:val="false"/>
+      <w:caps w:val="false"/>
+      <w:smallCaps w:val="false"/>
+      <w:color w:val="000000"/>
+      <w:spacing w:val="0"/>
+      <w:sz w:val="24"/>
+    </w:rPr>
+  </w:style>
+  <w:style w:type="character" w:styleId="ListLabel458">
+    <w:name w:val="ListLabel 458"/>
+    <w:qFormat/>
+    <w:rPr>
+      <w:rFonts w:ascii="Liberation Serif" w:hAnsi="Liberation Serif" w:cs="OpenSymbol"/>
+      <w:b w:val="false"/>
+      <w:sz w:val="24"/>
+    </w:rPr>
+  </w:style>
+  <w:style w:type="character" w:styleId="ListLabel459">
+    <w:name w:val="ListLabel 459"/>
+    <w:qFormat/>
+    <w:rPr>
+      <w:rFonts w:cs="OpenSymbol"/>
+    </w:rPr>
+  </w:style>
+  <w:style w:type="character" w:styleId="ListLabel460">
+    <w:name w:val="ListLabel 460"/>
+    <w:qFormat/>
+    <w:rPr>
+      <w:rFonts w:cs="OpenSymbol"/>
+    </w:rPr>
+  </w:style>
+  <w:style w:type="character" w:styleId="ListLabel461">
+    <w:name w:val="ListLabel 461"/>
+    <w:qFormat/>
+    <w:rPr>
+      <w:rFonts w:cs="OpenSymbol"/>
+    </w:rPr>
+  </w:style>
+  <w:style w:type="character" w:styleId="ListLabel462">
+    <w:name w:val="ListLabel 462"/>
+    <w:qFormat/>
+    <w:rPr>
+      <w:rFonts w:cs="OpenSymbol"/>
+    </w:rPr>
+  </w:style>
+  <w:style w:type="character" w:styleId="ListLabel463">
+    <w:name w:val="ListLabel 463"/>
+    <w:qFormat/>
+    <w:rPr>
+      <w:rFonts w:cs="OpenSymbol"/>
+    </w:rPr>
+  </w:style>
+  <w:style w:type="character" w:styleId="ListLabel464">
+    <w:name w:val="ListLabel 464"/>
+    <w:qFormat/>
+    <w:rPr>
+      <w:rFonts w:cs="OpenSymbol"/>
+    </w:rPr>
+  </w:style>
+  <w:style w:type="character" w:styleId="ListLabel465">
+    <w:name w:val="ListLabel 465"/>
+    <w:qFormat/>
+    <w:rPr>
+      <w:rFonts w:cs="OpenSymbol"/>
+    </w:rPr>
+  </w:style>
+  <w:style w:type="character" w:styleId="ListLabel466">
+    <w:name w:val="ListLabel 466"/>
+    <w:qFormat/>
+    <w:rPr>
+      <w:rFonts w:cs="OpenSymbol"/>
+    </w:rPr>
+  </w:style>
+  <w:style w:type="character" w:styleId="ListLabel467">
+    <w:name w:val="ListLabel 467"/>
+    <w:qFormat/>
+    <w:rPr>
+      <w:rFonts w:ascii="Liberation Serif" w:hAnsi="Liberation Serif"/>
+      <w:b w:val="false"/>
+      <w:bCs w:val="false"/>
+      <w:i w:val="false"/>
+      <w:caps w:val="false"/>
+      <w:smallCaps w:val="false"/>
+      <w:color w:val="000000"/>
+      <w:spacing w:val="0"/>
+      <w:sz w:val="24"/>
+    </w:rPr>
+  </w:style>
+  <w:style w:type="character" w:styleId="ListLabel468">
+    <w:name w:val="ListLabel 468"/>
+    <w:qFormat/>
+    <w:rPr>
+      <w:b w:val="false"/>
+      <w:bCs w:val="false"/>
+      <w:i w:val="false"/>
+      <w:caps w:val="false"/>
+      <w:smallCaps w:val="false"/>
+      <w:color w:val="000000"/>
+      <w:spacing w:val="0"/>
+      <w:sz w:val="24"/>
+    </w:rPr>
+  </w:style>
+  <w:style w:type="character" w:styleId="ListLabel469">
+    <w:name w:val="ListLabel 469"/>
+    <w:qFormat/>
+    <w:rPr>
+      <w:b w:val="false"/>
+      <w:bCs w:val="false"/>
+      <w:i w:val="false"/>
+      <w:caps w:val="false"/>
+      <w:smallCaps w:val="false"/>
+      <w:color w:val="000000"/>
+      <w:spacing w:val="0"/>
+      <w:sz w:val="24"/>
+    </w:rPr>
+  </w:style>
+  <w:style w:type="character" w:styleId="ListLabel470">
+    <w:name w:val="ListLabel 470"/>
+    <w:qFormat/>
+    <w:rPr>
+      <w:b w:val="false"/>
+      <w:bCs w:val="false"/>
+      <w:i w:val="false"/>
+      <w:caps w:val="false"/>
+      <w:smallCaps w:val="false"/>
+      <w:color w:val="000000"/>
+      <w:spacing w:val="0"/>
+      <w:sz w:val="24"/>
+    </w:rPr>
+  </w:style>
+  <w:style w:type="character" w:styleId="ListLabel471">
+    <w:name w:val="ListLabel 471"/>
+    <w:qFormat/>
+    <w:rPr>
+      <w:b w:val="false"/>
+      <w:bCs w:val="false"/>
+      <w:i w:val="false"/>
+      <w:caps w:val="false"/>
+      <w:smallCaps w:val="false"/>
+      <w:color w:val="000000"/>
+      <w:spacing w:val="0"/>
+      <w:sz w:val="24"/>
+    </w:rPr>
+  </w:style>
+  <w:style w:type="character" w:styleId="ListLabel472">
+    <w:name w:val="ListLabel 472"/>
+    <w:qFormat/>
+    <w:rPr>
+      <w:b w:val="false"/>
+      <w:bCs w:val="false"/>
+      <w:i w:val="false"/>
+      <w:caps w:val="false"/>
+      <w:smallCaps w:val="false"/>
+      <w:color w:val="000000"/>
+      <w:spacing w:val="0"/>
+      <w:sz w:val="24"/>
+    </w:rPr>
+  </w:style>
+  <w:style w:type="character" w:styleId="ListLabel473">
+    <w:name w:val="ListLabel 473"/>
+    <w:qFormat/>
+    <w:rPr>
+      <w:b w:val="false"/>
+      <w:bCs w:val="false"/>
+      <w:i w:val="false"/>
+      <w:caps w:val="false"/>
+      <w:smallCaps w:val="false"/>
+      <w:color w:val="000000"/>
+      <w:spacing w:val="0"/>
+      <w:sz w:val="24"/>
+    </w:rPr>
+  </w:style>
+  <w:style w:type="character" w:styleId="ListLabel474">
+    <w:name w:val="ListLabel 474"/>
+    <w:qFormat/>
+    <w:rPr>
+      <w:b w:val="false"/>
+      <w:bCs w:val="false"/>
+      <w:i w:val="false"/>
+      <w:caps w:val="false"/>
+      <w:smallCaps w:val="false"/>
+      <w:color w:val="000000"/>
+      <w:spacing w:val="0"/>
+      <w:sz w:val="24"/>
+    </w:rPr>
+  </w:style>
+  <w:style w:type="character" w:styleId="ListLabel475">
+    <w:name w:val="ListLabel 475"/>
+    <w:qFormat/>
+    <w:rPr>
+      <w:b w:val="false"/>
+      <w:bCs w:val="false"/>
+      <w:i w:val="false"/>
+      <w:caps w:val="false"/>
+      <w:smallCaps w:val="false"/>
+      <w:color w:val="000000"/>
+      <w:spacing w:val="0"/>
+      <w:sz w:val="24"/>
+    </w:rPr>
+  </w:style>
+  <w:style w:type="character" w:styleId="ListLabel476">
+    <w:name w:val="ListLabel 476"/>
+    <w:qFormat/>
+    <w:rPr>
+      <w:b/>
+      <w:bCs w:val="false"/>
+      <w:i w:val="false"/>
+      <w:caps w:val="false"/>
+      <w:smallCaps w:val="false"/>
+      <w:color w:val="000000"/>
+      <w:spacing w:val="0"/>
+      <w:sz w:val="24"/>
+    </w:rPr>
+  </w:style>
+  <w:style w:type="character" w:styleId="ListLabel477">
+    <w:name w:val="ListLabel 477"/>
+    <w:qFormat/>
+    <w:rPr>
+      <w:b w:val="false"/>
+      <w:bCs w:val="false"/>
+      <w:i w:val="false"/>
+      <w:caps w:val="false"/>
+      <w:smallCaps w:val="false"/>
+      <w:color w:val="000000"/>
+      <w:spacing w:val="0"/>
+      <w:sz w:val="24"/>
+    </w:rPr>
+  </w:style>
+  <w:style w:type="character" w:styleId="ListLabel478">
+    <w:name w:val="ListLabel 478"/>
+    <w:qFormat/>
+    <w:rPr>
+      <w:b w:val="false"/>
+      <w:bCs w:val="false"/>
+      <w:i w:val="false"/>
+      <w:caps w:val="false"/>
+      <w:smallCaps w:val="false"/>
+      <w:color w:val="000000"/>
+      <w:spacing w:val="0"/>
+      <w:sz w:val="24"/>
+    </w:rPr>
+  </w:style>
+  <w:style w:type="character" w:styleId="ListLabel479">
+    <w:name w:val="ListLabel 479"/>
+    <w:qFormat/>
+    <w:rPr>
+      <w:b w:val="false"/>
+      <w:bCs w:val="false"/>
+      <w:i w:val="false"/>
+      <w:caps w:val="false"/>
+      <w:smallCaps w:val="false"/>
+      <w:color w:val="000000"/>
+      <w:spacing w:val="0"/>
+      <w:sz w:val="24"/>
+    </w:rPr>
+  </w:style>
+  <w:style w:type="character" w:styleId="ListLabel480">
+    <w:name w:val="ListLabel 480"/>
+    <w:qFormat/>
+    <w:rPr>
+      <w:b w:val="false"/>
+      <w:bCs w:val="false"/>
+      <w:i w:val="false"/>
+      <w:caps w:val="false"/>
+      <w:smallCaps w:val="false"/>
+      <w:color w:val="000000"/>
+      <w:spacing w:val="0"/>
+      <w:sz w:val="24"/>
+    </w:rPr>
+  </w:style>
+  <w:style w:type="character" w:styleId="ListLabel481">
+    <w:name w:val="ListLabel 481"/>
+    <w:qFormat/>
+    <w:rPr>
+      <w:b w:val="false"/>
+      <w:bCs w:val="false"/>
+      <w:i w:val="false"/>
+      <w:caps w:val="false"/>
+      <w:smallCaps w:val="false"/>
+      <w:color w:val="000000"/>
+      <w:spacing w:val="0"/>
+      <w:sz w:val="24"/>
+    </w:rPr>
+  </w:style>
+  <w:style w:type="character" w:styleId="ListLabel482">
+    <w:name w:val="ListLabel 482"/>
+    <w:qFormat/>
+    <w:rPr>
+      <w:b w:val="false"/>
+      <w:bCs w:val="false"/>
+      <w:i w:val="false"/>
+      <w:caps w:val="false"/>
+      <w:smallCaps w:val="false"/>
+      <w:color w:val="000000"/>
+      <w:spacing w:val="0"/>
+      <w:sz w:val="24"/>
+    </w:rPr>
+  </w:style>
+  <w:style w:type="character" w:styleId="ListLabel483">
+    <w:name w:val="ListLabel 483"/>
+    <w:qFormat/>
+    <w:rPr>
+      <w:b w:val="false"/>
+      <w:bCs w:val="false"/>
+      <w:i w:val="false"/>
+      <w:caps w:val="false"/>
+      <w:smallCaps w:val="false"/>
+      <w:color w:val="000000"/>
+      <w:spacing w:val="0"/>
+      <w:sz w:val="24"/>
+    </w:rPr>
+  </w:style>
+  <w:style w:type="character" w:styleId="ListLabel484">
+    <w:name w:val="ListLabel 484"/>
+    <w:qFormat/>
+    <w:rPr>
+      <w:b w:val="false"/>
+      <w:bCs w:val="false"/>
+      <w:i w:val="false"/>
+      <w:caps w:val="false"/>
+      <w:smallCaps w:val="false"/>
+      <w:color w:val="000000"/>
+      <w:spacing w:val="0"/>
+      <w:sz w:val="24"/>
+    </w:rPr>
+  </w:style>
+  <w:style w:type="character" w:styleId="ListLabel485">
+    <w:name w:val="ListLabel 485"/>
+    <w:qFormat/>
+    <w:rPr>
+      <w:b w:val="false"/>
+      <w:bCs w:val="false"/>
+      <w:i w:val="false"/>
+      <w:caps w:val="false"/>
+      <w:smallCaps w:val="false"/>
+      <w:color w:val="000000"/>
+      <w:spacing w:val="0"/>
+      <w:sz w:val="24"/>
+    </w:rPr>
+  </w:style>
+  <w:style w:type="character" w:styleId="ListLabel486">
+    <w:name w:val="ListLabel 486"/>
+    <w:qFormat/>
+    <w:rPr>
+      <w:b w:val="false"/>
+      <w:bCs w:val="false"/>
+      <w:i w:val="false"/>
+      <w:caps w:val="false"/>
+      <w:smallCaps w:val="false"/>
+      <w:color w:val="000000"/>
+      <w:spacing w:val="0"/>
+      <w:sz w:val="24"/>
+    </w:rPr>
+  </w:style>
+  <w:style w:type="character" w:styleId="ListLabel487">
+    <w:name w:val="ListLabel 487"/>
+    <w:qFormat/>
+    <w:rPr>
+      <w:b w:val="false"/>
+      <w:bCs w:val="false"/>
+      <w:i w:val="false"/>
+      <w:caps w:val="false"/>
+      <w:smallCaps w:val="false"/>
+      <w:color w:val="000000"/>
+      <w:spacing w:val="0"/>
+      <w:sz w:val="24"/>
+    </w:rPr>
+  </w:style>
+  <w:style w:type="character" w:styleId="ListLabel488">
+    <w:name w:val="ListLabel 488"/>
+    <w:qFormat/>
+    <w:rPr>
+      <w:b w:val="false"/>
+      <w:bCs w:val="false"/>
+      <w:i w:val="false"/>
+      <w:caps w:val="false"/>
+      <w:smallCaps w:val="false"/>
+      <w:color w:val="000000"/>
+      <w:spacing w:val="0"/>
+      <w:sz w:val="24"/>
+    </w:rPr>
+  </w:style>
+  <w:style w:type="character" w:styleId="ListLabel489">
+    <w:name w:val="ListLabel 489"/>
+    <w:qFormat/>
+    <w:rPr>
+      <w:b w:val="false"/>
+      <w:bCs w:val="false"/>
+      <w:i w:val="false"/>
+      <w:caps w:val="false"/>
+      <w:smallCaps w:val="false"/>
+      <w:color w:val="000000"/>
+      <w:spacing w:val="0"/>
+      <w:sz w:val="24"/>
+    </w:rPr>
+  </w:style>
+  <w:style w:type="character" w:styleId="ListLabel490">
+    <w:name w:val="ListLabel 490"/>
+    <w:qFormat/>
+    <w:rPr>
+      <w:b w:val="false"/>
+      <w:bCs w:val="false"/>
+      <w:i w:val="false"/>
+      <w:caps w:val="false"/>
+      <w:smallCaps w:val="false"/>
+      <w:color w:val="000000"/>
+      <w:spacing w:val="0"/>
+      <w:sz w:val="24"/>
+    </w:rPr>
+  </w:style>
+  <w:style w:type="character" w:styleId="ListLabel491">
+    <w:name w:val="ListLabel 491"/>
+    <w:qFormat/>
+    <w:rPr>
+      <w:b w:val="false"/>
+      <w:bCs w:val="false"/>
+      <w:i w:val="false"/>
+      <w:caps w:val="false"/>
+      <w:smallCaps w:val="false"/>
+      <w:color w:val="000000"/>
+      <w:spacing w:val="0"/>
+      <w:sz w:val="24"/>
+    </w:rPr>
+  </w:style>
+  <w:style w:type="character" w:styleId="ListLabel492">
+    <w:name w:val="ListLabel 492"/>
+    <w:qFormat/>
+    <w:rPr>
+      <w:b w:val="false"/>
+      <w:bCs w:val="false"/>
+      <w:i w:val="false"/>
+      <w:caps w:val="false"/>
+      <w:smallCaps w:val="false"/>
+      <w:color w:val="000000"/>
+      <w:spacing w:val="0"/>
+      <w:sz w:val="24"/>
+    </w:rPr>
+  </w:style>
+  <w:style w:type="character" w:styleId="ListLabel493">
+    <w:name w:val="ListLabel 493"/>
+    <w:qFormat/>
+    <w:rPr>
+      <w:b w:val="false"/>
+      <w:bCs w:val="false"/>
+      <w:i w:val="false"/>
+      <w:caps w:val="false"/>
+      <w:smallCaps w:val="false"/>
+      <w:color w:val="000000"/>
+      <w:spacing w:val="0"/>
+      <w:sz w:val="24"/>
+    </w:rPr>
+  </w:style>
+  <w:style w:type="character" w:styleId="ListLabel494">
+    <w:name w:val="ListLabel 494"/>
+    <w:qFormat/>
+    <w:rPr>
+      <w:rFonts w:cs="OpenSymbol"/>
+    </w:rPr>
+  </w:style>
+  <w:style w:type="character" w:styleId="ListLabel495">
+    <w:name w:val="ListLabel 495"/>
+    <w:qFormat/>
+    <w:rPr>
+      <w:rFonts w:cs="OpenSymbol"/>
+    </w:rPr>
+  </w:style>
+  <w:style w:type="character" w:styleId="ListLabel496">
+    <w:name w:val="ListLabel 496"/>
+    <w:qFormat/>
+    <w:rPr>
+      <w:rFonts w:cs="OpenSymbol"/>
+    </w:rPr>
+  </w:style>
+  <w:style w:type="character" w:styleId="ListLabel497">
+    <w:name w:val="ListLabel 497"/>
+    <w:qFormat/>
+    <w:rPr>
+      <w:rFonts w:cs="OpenSymbol"/>
+    </w:rPr>
+  </w:style>
+  <w:style w:type="character" w:styleId="ListLabel498">
+    <w:name w:val="ListLabel 498"/>
+    <w:qFormat/>
+    <w:rPr>
+      <w:rFonts w:cs="OpenSymbol"/>
+    </w:rPr>
+  </w:style>
+  <w:style w:type="character" w:styleId="ListLabel499">
+    <w:name w:val="ListLabel 499"/>
+    <w:qFormat/>
+    <w:rPr>
+      <w:rFonts w:cs="OpenSymbol"/>
+    </w:rPr>
+  </w:style>
+  <w:style w:type="character" w:styleId="ListLabel500">
+    <w:name w:val="ListLabel 500"/>
+    <w:qFormat/>
+    <w:rPr>
+      <w:rFonts w:cs="OpenSymbol"/>
+    </w:rPr>
+  </w:style>
+  <w:style w:type="character" w:styleId="ListLabel501">
+    <w:name w:val="ListLabel 501"/>
+    <w:qFormat/>
+    <w:rPr>
+      <w:rFonts w:cs="OpenSymbol"/>
+    </w:rPr>
+  </w:style>
+  <w:style w:type="character" w:styleId="ListLabel502">
+    <w:name w:val="ListLabel 502"/>
+    <w:qFormat/>
+    <w:rPr>
+      <w:rFonts w:cs="OpenSymbol"/>
+    </w:rPr>
+  </w:style>
+  <w:style w:type="character" w:styleId="ListLabel503">
+    <w:name w:val="ListLabel 503"/>
+    <w:qFormat/>
+    <w:rPr>
+      <w:rFonts w:cs="OpenSymbol"/>
+    </w:rPr>
+  </w:style>
+  <w:style w:type="character" w:styleId="ListLabel504">
+    <w:name w:val="ListLabel 504"/>
+    <w:qFormat/>
+    <w:rPr>
+      <w:rFonts w:cs="OpenSymbol"/>
+    </w:rPr>
+  </w:style>
+  <w:style w:type="character" w:styleId="ListLabel505">
+    <w:name w:val="ListLabel 505"/>
+    <w:qFormat/>
+    <w:rPr>
+      <w:rFonts w:cs="OpenSymbol"/>
+    </w:rPr>
+  </w:style>
+  <w:style w:type="character" w:styleId="ListLabel506">
+    <w:name w:val="ListLabel 506"/>
+    <w:qFormat/>
+    <w:rPr>
+      <w:rFonts w:cs="OpenSymbol"/>
+    </w:rPr>
+  </w:style>
+  <w:style w:type="character" w:styleId="ListLabel507">
+    <w:name w:val="ListLabel 507"/>
+    <w:qFormat/>
+    <w:rPr>
+      <w:rFonts w:cs="OpenSymbol"/>
+    </w:rPr>
+  </w:style>
+  <w:style w:type="character" w:styleId="ListLabel508">
+    <w:name w:val="ListLabel 508"/>
+    <w:qFormat/>
+    <w:rPr>
+      <w:rFonts w:cs="OpenSymbol"/>
+    </w:rPr>
+  </w:style>
+  <w:style w:type="character" w:styleId="ListLabel509">
+    <w:name w:val="ListLabel 509"/>
+    <w:qFormat/>
+    <w:rPr>
+      <w:rFonts w:cs="OpenSymbol"/>
+    </w:rPr>
+  </w:style>
+  <w:style w:type="character" w:styleId="ListLabel510">
+    <w:name w:val="ListLabel 510"/>
+    <w:qFormat/>
+    <w:rPr>
+      <w:rFonts w:cs="OpenSymbol"/>
+    </w:rPr>
+  </w:style>
+  <w:style w:type="character" w:styleId="ListLabel511">
+    <w:name w:val="ListLabel 511"/>
+    <w:qFormat/>
+    <w:rPr>
+      <w:rFonts w:cs="OpenSymbol"/>
+    </w:rPr>
+  </w:style>
+  <w:style w:type="character" w:styleId="ListLabel512">
+    <w:name w:val="ListLabel 512"/>
+    <w:qFormat/>
+    <w:rPr>
+      <w:rFonts w:cs="OpenSymbol"/>
+    </w:rPr>
+  </w:style>
+  <w:style w:type="character" w:styleId="ListLabel513">
+    <w:name w:val="ListLabel 513"/>
+    <w:qFormat/>
+    <w:rPr>
+      <w:rFonts w:cs="OpenSymbol"/>
+    </w:rPr>
+  </w:style>
+  <w:style w:type="character" w:styleId="ListLabel514">
+    <w:name w:val="ListLabel 514"/>
+    <w:qFormat/>
+    <w:rPr>
+      <w:rFonts w:cs="OpenSymbol"/>
+    </w:rPr>
+  </w:style>
+  <w:style w:type="character" w:styleId="ListLabel515">
+    <w:name w:val="ListLabel 515"/>
+    <w:qFormat/>
+    <w:rPr>
+      <w:rFonts w:cs="OpenSymbol"/>
+    </w:rPr>
+  </w:style>
+  <w:style w:type="character" w:styleId="ListLabel516">
+    <w:name w:val="ListLabel 516"/>
+    <w:qFormat/>
+    <w:rPr>
+      <w:rFonts w:cs="OpenSymbol"/>
+    </w:rPr>
+  </w:style>
+  <w:style w:type="character" w:styleId="ListLabel517">
+    <w:name w:val="ListLabel 517"/>
+    <w:qFormat/>
+    <w:rPr>
+      <w:rFonts w:cs="OpenSymbol"/>
+    </w:rPr>
+  </w:style>
+  <w:style w:type="character" w:styleId="ListLabel518">
+    <w:name w:val="ListLabel 518"/>
+    <w:qFormat/>
+    <w:rPr>
+      <w:rFonts w:cs="OpenSymbol"/>
+    </w:rPr>
+  </w:style>
+  <w:style w:type="character" w:styleId="ListLabel519">
+    <w:name w:val="ListLabel 519"/>
+    <w:qFormat/>
+    <w:rPr>
+      <w:rFonts w:cs="OpenSymbol"/>
+    </w:rPr>
+  </w:style>
+  <w:style w:type="character" w:styleId="ListLabel520">
+    <w:name w:val="ListLabel 520"/>
+    <w:qFormat/>
+    <w:rPr>
+      <w:rFonts w:cs="OpenSymbol"/>
+    </w:rPr>
+  </w:style>
+  <w:style w:type="character" w:styleId="ListLabel521">
+    <w:name w:val="ListLabel 521"/>
+    <w:qFormat/>
+    <w:rPr>
+      <w:b w:val="false"/>
+      <w:bCs w:val="false"/>
+      <w:i w:val="false"/>
+      <w:caps w:val="false"/>
+      <w:smallCaps w:val="false"/>
+      <w:color w:val="000000"/>
+      <w:spacing w:val="0"/>
+      <w:sz w:val="24"/>
+    </w:rPr>
+  </w:style>
+  <w:style w:type="character" w:styleId="ListLabel522">
+    <w:name w:val="ListLabel 522"/>
+    <w:qFormat/>
+    <w:rPr>
+      <w:rFonts w:eastAsia="Noto Sans CJK SC Regular" w:cs="Lohit Devanagari"/>
+      <w:b w:val="false"/>
+      <w:i w:val="false"/>
+      <w:caps w:val="false"/>
+      <w:smallCaps w:val="false"/>
+      <w:strike w:val="false"/>
+      <w:dstrike w:val="false"/>
+      <w:color w:val="auto"/>
+      <w:spacing w:val="0"/>
+      <w:kern w:val="2"/>
+      <w:sz w:val="24"/>
+      <w:szCs w:val="24"/>
+      <w:u w:val="none"/>
+      <w:effect w:val="none"/>
+      <w:lang w:val="en-IN" w:eastAsia="zh-CN" w:bidi="hi-IN"/>
+    </w:rPr>
+  </w:style>
+  <w:style w:type="character" w:styleId="ListLabel523">
+    <w:name w:val="ListLabel 523"/>
+    <w:qFormat/>
+    <w:rPr>
+      <w:rFonts w:eastAsia="Noto Sans CJK SC Regular" w:cs="Lohit Devanagari"/>
+      <w:b w:val="false"/>
+      <w:i w:val="false"/>
+      <w:caps w:val="false"/>
+      <w:smallCaps w:val="false"/>
+      <w:strike w:val="false"/>
+      <w:dstrike w:val="false"/>
+      <w:color w:val="auto"/>
+      <w:spacing w:val="0"/>
+      <w:kern w:val="2"/>
+      <w:sz w:val="24"/>
+      <w:szCs w:val="24"/>
+      <w:u w:val="none"/>
+      <w:effect w:val="none"/>
+      <w:lang w:val="en-IN" w:eastAsia="zh-CN" w:bidi="hi-IN"/>
+    </w:rPr>
+  </w:style>
   <w:style w:type="paragraph" w:styleId="Heading">
     <w:name w:val="Heading"/>
     <w:basedOn w:val="Normal"/>

</xml_diff>